<commit_message>
Model + DAO + Controllers File Structure
</commit_message>
<xml_diff>
--- a/docs/Use Cases/ProviderrUseCase.docx
+++ b/docs/Use Cases/ProviderrUseCase.docx
@@ -122,7 +122,7 @@
           <w:p>
             <w:pPr>
               <w:rPr>
-                <w:rFonts w:ascii="Arial Narrow" w:hAnsi="Arial Narrow" w:hint="cs"/>
+                <w:rFonts w:ascii="Arial Narrow" w:hAnsi="Arial Narrow"/>
                 <w:rtl/>
                 <w:lang w:bidi="ar-EG"/>
               </w:rPr>
@@ -292,7 +292,7 @@
           <w:p>
             <w:pPr>
               <w:rPr>
-                <w:rFonts w:ascii="Arial Narrow" w:hAnsi="Arial Narrow" w:hint="cs"/>
+                <w:rFonts w:ascii="Arial Narrow" w:hAnsi="Arial Narrow"/>
                 <w:rtl/>
                 <w:lang w:bidi="ar-EG"/>
               </w:rPr>
@@ -518,7 +518,7 @@
           <w:p>
             <w:pPr>
               <w:rPr>
-                <w:rFonts w:ascii="Arial Narrow" w:hAnsi="Arial Narrow" w:hint="cs"/>
+                <w:rFonts w:ascii="Arial Narrow" w:hAnsi="Arial Narrow"/>
                 <w:rtl/>
                 <w:lang w:bidi="ar-EG"/>
               </w:rPr>
@@ -749,7 +749,6 @@
     <w:p>
       <w:pPr>
         <w:rPr>
-          <w:rFonts w:hint="cs"/>
           <w:rtl/>
         </w:rPr>
       </w:pPr>
@@ -757,7 +756,6 @@
     <w:p>
       <w:pPr>
         <w:rPr>
-          <w:rFonts w:hint="cs"/>
           <w:rtl/>
         </w:rPr>
       </w:pPr>
@@ -765,7 +763,6 @@
     <w:p>
       <w:pPr>
         <w:rPr>
-          <w:rFonts w:hint="cs"/>
           <w:rtl/>
         </w:rPr>
       </w:pPr>
@@ -773,7 +770,6 @@
     <w:p>
       <w:pPr>
         <w:rPr>
-          <w:rFonts w:hint="cs"/>
           <w:rtl/>
         </w:rPr>
       </w:pPr>
@@ -781,7 +777,6 @@
     <w:p>
       <w:pPr>
         <w:rPr>
-          <w:rFonts w:hint="cs"/>
           <w:rtl/>
         </w:rPr>
       </w:pPr>
@@ -789,7 +784,6 @@
     <w:p>
       <w:pPr>
         <w:rPr>
-          <w:rFonts w:hint="cs"/>
           <w:rtl/>
         </w:rPr>
       </w:pPr>
@@ -797,7 +791,6 @@
     <w:p>
       <w:pPr>
         <w:rPr>
-          <w:rFonts w:hint="cs"/>
           <w:rtl/>
         </w:rPr>
       </w:pPr>
@@ -805,7 +798,6 @@
     <w:p>
       <w:pPr>
         <w:rPr>
-          <w:rFonts w:hint="cs"/>
           <w:rtl/>
         </w:rPr>
       </w:pPr>
@@ -813,7 +805,6 @@
     <w:p>
       <w:pPr>
         <w:rPr>
-          <w:rFonts w:hint="cs"/>
           <w:rtl/>
         </w:rPr>
       </w:pPr>
@@ -821,7 +812,6 @@
     <w:p>
       <w:pPr>
         <w:rPr>
-          <w:rFonts w:hint="cs"/>
           <w:rtl/>
         </w:rPr>
       </w:pPr>
@@ -829,7 +819,6 @@
     <w:p>
       <w:pPr>
         <w:rPr>
-          <w:rFonts w:hint="cs"/>
           <w:rtl/>
         </w:rPr>
       </w:pPr>
@@ -904,9 +893,18 @@
             </w:pPr>
             <w:r>
               <w:rPr>
-                <w:rFonts w:ascii="Arial Narrow" w:hAnsi="Arial Narrow"/>
-              </w:rPr>
-              <w:t>1_Provider</w:t>
+                <w:rFonts w:ascii="Arial Narrow" w:hAnsi="Arial Narrow" w:hint="cs"/>
+                <w:rtl/>
+              </w:rPr>
+              <w:t>2</w:t>
+            </w:r>
+            <w:bookmarkStart w:id="0" w:name="_GoBack"/>
+            <w:bookmarkEnd w:id="0"/>
+            <w:r>
+              <w:rPr>
+                <w:rFonts w:ascii="Arial Narrow" w:hAnsi="Arial Narrow"/>
+              </w:rPr>
+              <w:t>_Provider</w:t>
             </w:r>
           </w:p>
         </w:tc>
@@ -955,7 +953,7 @@
           <w:p>
             <w:pPr>
               <w:rPr>
-                <w:rFonts w:ascii="Arial Narrow" w:hAnsi="Arial Narrow" w:hint="cs"/>
+                <w:rFonts w:ascii="Arial Narrow" w:hAnsi="Arial Narrow"/>
                 <w:rtl/>
                 <w:lang w:bidi="ar-EG"/>
               </w:rPr>
@@ -964,16 +962,8 @@
               <w:rPr>
                 <w:rFonts w:ascii="Arial Narrow" w:hAnsi="Arial Narrow"/>
               </w:rPr>
-              <w:t xml:space="preserve">Run </w:t>
-            </w:r>
-            <w:proofErr w:type="spellStart"/>
-            <w:r>
-              <w:rPr>
-                <w:rFonts w:ascii="Arial Narrow" w:hAnsi="Arial Narrow"/>
-              </w:rPr>
-              <w:t>TSPSolver</w:t>
-            </w:r>
-            <w:proofErr w:type="spellEnd"/>
+              <w:t>Run TSPSolver</w:t>
+            </w:r>
           </w:p>
         </w:tc>
       </w:tr>
@@ -1133,7 +1123,7 @@
           <w:p>
             <w:pPr>
               <w:rPr>
-                <w:rFonts w:ascii="Arial Narrow" w:hAnsi="Arial Narrow" w:hint="cs"/>
+                <w:rFonts w:ascii="Arial Narrow" w:hAnsi="Arial Narrow"/>
                 <w:rtl/>
                 <w:lang w:bidi="ar-EG"/>
               </w:rPr>
@@ -1373,7 +1363,7 @@
           <w:p>
             <w:pPr>
               <w:rPr>
-                <w:rFonts w:ascii="Arial Narrow" w:hAnsi="Arial Narrow" w:hint="cs"/>
+                <w:rFonts w:ascii="Arial Narrow" w:hAnsi="Arial Narrow"/>
                 <w:rtl/>
                 <w:lang w:bidi="ar-EG"/>
               </w:rPr>
@@ -1540,10 +1530,7 @@
         </w:tc>
       </w:tr>
     </w:tbl>
-    <w:p>
-      <w:bookmarkStart w:id="0" w:name="_GoBack"/>
-      <w:bookmarkEnd w:id="0"/>
-    </w:p>
+    <w:p/>
     <w:sectPr>
       <w:pgSz w:w="12240" w:h="15840"/>
       <w:pgMar w:top="1440" w:right="1440" w:bottom="1440" w:left="1440" w:header="720" w:footer="720" w:gutter="0"/>
@@ -1718,6 +1705,7 @@
   <w:style w:type="character" w:default="1" w:styleId="DefaultParagraphFont">
     <w:name w:val="Default Paragraph Font"/>
     <w:uiPriority w:val="1"/>
+    <w:semiHidden/>
     <w:unhideWhenUsed/>
   </w:style>
   <w:style w:type="table" w:default="1" w:styleId="TableNormal">
@@ -1924,6 +1912,7 @@
   <w:style w:type="character" w:default="1" w:styleId="DefaultParagraphFont">
     <w:name w:val="Default Paragraph Font"/>
     <w:uiPriority w:val="1"/>
+    <w:semiHidden/>
     <w:unhideWhenUsed/>
   </w:style>
   <w:style w:type="table" w:default="1" w:styleId="TableNormal">

</xml_diff>